<commit_message>
minor problem on testcase
</commit_message>
<xml_diff>
--- a/doc/LaporanTucil2_13519043_Reihan Andhika P.docx
+++ b/doc/LaporanTucil2_13519043_Reihan Andhika P.docx
@@ -819,15 +819,7 @@
         <w:t>Insertion sort</w:t>
       </w:r>
       <w:r>
-        <w:t>: Untuk melakukan pengurutan pada larik A[</w:t>
-      </w:r>
-      <w:proofErr w:type="gramStart"/>
-      <w:r>
-        <w:t>0..</w:t>
-      </w:r>
-      <w:proofErr w:type="gramEnd"/>
-      <w:r>
-        <w:t xml:space="preserve">n-1], lakukan pengurutan pada A[0..n-2] secara rekursif lalu masukkan A[n-1] pada tempat yang benar pada larik A[0..n-2] yang sudah terurut. Biasanya diimplementasikan dengan skema non-rekursif (bottom up). </w:t>
+        <w:t xml:space="preserve">: Untuk melakukan pengurutan pada larik A[0..n-1], lakukan pengurutan pada A[0..n-2] secara rekursif lalu masukkan A[n-1] pada tempat yang benar pada larik A[0..n-2] yang sudah terurut. Biasanya diimplementasikan dengan skema non-rekursif (bottom up). </w:t>
       </w:r>
     </w:p>
     <w:p>
@@ -2659,7 +2651,6 @@
         </w:rPr>
         <w:t>(</w:t>
       </w:r>
-      <w:proofErr w:type="gramStart"/>
       <w:r>
         <w:rPr>
           <w:rFonts w:ascii="Consolas" w:hAnsi="Consolas"/>
@@ -2690,7 +2681,6 @@
         </w:rPr>
         <w:t>u</w:t>
       </w:r>
-      <w:proofErr w:type="gramEnd"/>
       <w:r>
         <w:rPr>
           <w:rFonts w:ascii="Consolas" w:hAnsi="Consolas"/>
@@ -2754,29 +2744,7 @@
           <w:szCs w:val="20"/>
           <w:lang w:val="en-US" w:eastAsia="en-US"/>
         </w:rPr>
-        <w:t># I.S edge adalah </w:t>
-      </w:r>
-      <w:proofErr w:type="gramStart"/>
-      <w:r>
-        <w:rPr>
-          <w:rFonts w:ascii="Consolas" w:hAnsi="Consolas"/>
-          <w:color w:val="7CA668"/>
-          <w:sz w:val="20"/>
-          <w:szCs w:val="20"/>
-          <w:lang w:val="en-US" w:eastAsia="en-US"/>
-        </w:rPr>
-        <w:t>dictionary ,</w:t>
-      </w:r>
-      <w:proofErr w:type="gramEnd"/>
-      <w:r>
-        <w:rPr>
-          <w:rFonts w:ascii="Consolas" w:hAnsi="Consolas"/>
-          <w:color w:val="7CA668"/>
-          <w:sz w:val="20"/>
-          <w:szCs w:val="20"/>
-          <w:lang w:val="en-US" w:eastAsia="en-US"/>
-        </w:rPr>
-        <w:t> u adalah key dan v adalah valuenya</w:t>
+        <w:t># I.S edge adalah dictionary , u adalah key dan v adalah valuenya</w:t>
       </w:r>
     </w:p>
     <w:p>
@@ -2871,29 +2839,7 @@
           <w:szCs w:val="20"/>
           <w:lang w:val="en-US" w:eastAsia="en-US"/>
         </w:rPr>
-        <w:t>  edge[u</w:t>
-      </w:r>
-      <w:proofErr w:type="gramStart"/>
-      <w:r>
-        <w:rPr>
-          <w:rFonts w:ascii="Consolas" w:hAnsi="Consolas"/>
-          <w:color w:val="FFFFFF"/>
-          <w:sz w:val="20"/>
-          <w:szCs w:val="20"/>
-          <w:lang w:val="en-US" w:eastAsia="en-US"/>
-        </w:rPr>
-        <w:t>].append</w:t>
-      </w:r>
-      <w:proofErr w:type="gramEnd"/>
-      <w:r>
-        <w:rPr>
-          <w:rFonts w:ascii="Consolas" w:hAnsi="Consolas"/>
-          <w:color w:val="FFFFFF"/>
-          <w:sz w:val="20"/>
-          <w:szCs w:val="20"/>
-          <w:lang w:val="en-US" w:eastAsia="en-US"/>
-        </w:rPr>
-        <w:t>(v) </w:t>
+        <w:t>  edge[u].append(v) </w:t>
       </w:r>
     </w:p>
     <w:p>
@@ -2955,7 +2901,6 @@
         </w:rPr>
         <w:t> </w:t>
       </w:r>
-      <w:proofErr w:type="gramStart"/>
       <w:r>
         <w:rPr>
           <w:rFonts w:ascii="Consolas" w:hAnsi="Consolas"/>
@@ -2974,18 +2919,7 @@
           <w:szCs w:val="20"/>
           <w:lang w:val="en-US" w:eastAsia="en-US"/>
         </w:rPr>
-        <w:t>(</w:t>
-      </w:r>
-      <w:proofErr w:type="gramEnd"/>
-      <w:r>
-        <w:rPr>
-          <w:rFonts w:ascii="Consolas" w:hAnsi="Consolas"/>
-          <w:color w:val="FFFFFF"/>
-          <w:sz w:val="20"/>
-          <w:szCs w:val="20"/>
-          <w:lang w:val="en-US" w:eastAsia="en-US"/>
-        </w:rPr>
-        <w:t>):</w:t>
+        <w:t>():</w:t>
       </w:r>
     </w:p>
     <w:p>
@@ -4099,7 +4033,6 @@
         </w:rPr>
         <w:t> defaultdict(</w:t>
       </w:r>
-      <w:proofErr w:type="gramStart"/>
       <w:r>
         <w:rPr>
           <w:rFonts w:ascii="Consolas" w:hAnsi="Consolas"/>
@@ -4118,18 +4051,7 @@
           <w:szCs w:val="20"/>
           <w:lang w:val="en-US" w:eastAsia="en-US"/>
         </w:rPr>
-        <w:t>)   </w:t>
-      </w:r>
-      <w:proofErr w:type="gramEnd"/>
-      <w:r>
-        <w:rPr>
-          <w:rFonts w:ascii="Consolas" w:hAnsi="Consolas"/>
-          <w:color w:val="FFFFFF"/>
-          <w:sz w:val="20"/>
-          <w:szCs w:val="20"/>
-          <w:lang w:val="en-US" w:eastAsia="en-US"/>
-        </w:rPr>
-        <w:t> </w:t>
+        <w:t>)    </w:t>
       </w:r>
       <w:r>
         <w:rPr>
@@ -4184,29 +4106,7 @@
           <w:szCs w:val="20"/>
           <w:lang w:val="en-US" w:eastAsia="en-US"/>
         </w:rPr>
-        <w:t> </w:t>
-      </w:r>
-      <w:proofErr w:type="gramStart"/>
-      <w:r>
-        <w:rPr>
-          <w:rFonts w:ascii="Consolas" w:hAnsi="Consolas"/>
-          <w:color w:val="FFFFFF"/>
-          <w:sz w:val="20"/>
-          <w:szCs w:val="20"/>
-          <w:lang w:val="en-US" w:eastAsia="en-US"/>
-        </w:rPr>
-        <w:t>[]   </w:t>
-      </w:r>
-      <w:proofErr w:type="gramEnd"/>
-      <w:r>
-        <w:rPr>
-          <w:rFonts w:ascii="Consolas" w:hAnsi="Consolas"/>
-          <w:color w:val="FFFFFF"/>
-          <w:sz w:val="20"/>
-          <w:szCs w:val="20"/>
-          <w:lang w:val="en-US" w:eastAsia="en-US"/>
-        </w:rPr>
-        <w:t>              </w:t>
+        <w:t> []                 </w:t>
       </w:r>
       <w:r>
         <w:rPr>
@@ -4261,29 +4161,7 @@
           <w:szCs w:val="20"/>
           <w:lang w:val="en-US" w:eastAsia="en-US"/>
         </w:rPr>
-        <w:t> </w:t>
-      </w:r>
-      <w:proofErr w:type="gramStart"/>
-      <w:r>
-        <w:rPr>
-          <w:rFonts w:ascii="Consolas" w:hAnsi="Consolas"/>
-          <w:color w:val="FFFFFF"/>
-          <w:sz w:val="20"/>
-          <w:szCs w:val="20"/>
-          <w:lang w:val="en-US" w:eastAsia="en-US"/>
-        </w:rPr>
-        <w:t>[]   </w:t>
-      </w:r>
-      <w:proofErr w:type="gramEnd"/>
-      <w:r>
-        <w:rPr>
-          <w:rFonts w:ascii="Consolas" w:hAnsi="Consolas"/>
-          <w:color w:val="FFFFFF"/>
-          <w:sz w:val="20"/>
-          <w:szCs w:val="20"/>
-          <w:lang w:val="en-US" w:eastAsia="en-US"/>
-        </w:rPr>
-        <w:t>                 </w:t>
+        <w:t> []                    </w:t>
       </w:r>
       <w:r>
         <w:rPr>
@@ -4339,29 +4217,7 @@
           <w:szCs w:val="20"/>
           <w:lang w:val="en-US" w:eastAsia="en-US"/>
         </w:rPr>
-        <w:t> </w:t>
-      </w:r>
-      <w:proofErr w:type="gramStart"/>
-      <w:r>
-        <w:rPr>
-          <w:rFonts w:ascii="Consolas" w:hAnsi="Consolas"/>
-          <w:color w:val="FFFFFF"/>
-          <w:sz w:val="20"/>
-          <w:szCs w:val="20"/>
-          <w:lang w:val="en-US" w:eastAsia="en-US"/>
-        </w:rPr>
-        <w:t>[]   </w:t>
-      </w:r>
-      <w:proofErr w:type="gramEnd"/>
-      <w:r>
-        <w:rPr>
-          <w:rFonts w:ascii="Consolas" w:hAnsi="Consolas"/>
-          <w:color w:val="FFFFFF"/>
-          <w:sz w:val="20"/>
-          <w:szCs w:val="20"/>
-          <w:lang w:val="en-US" w:eastAsia="en-US"/>
-        </w:rPr>
-        <w:t>                    </w:t>
+        <w:t> []                       </w:t>
       </w:r>
       <w:r>
         <w:rPr>
@@ -4416,29 +4272,7 @@
           <w:szCs w:val="20"/>
           <w:lang w:val="en-US" w:eastAsia="en-US"/>
         </w:rPr>
-        <w:t> </w:t>
-      </w:r>
-      <w:proofErr w:type="gramStart"/>
-      <w:r>
-        <w:rPr>
-          <w:rFonts w:ascii="Consolas" w:hAnsi="Consolas"/>
-          <w:color w:val="FFFFFF"/>
-          <w:sz w:val="20"/>
-          <w:szCs w:val="20"/>
-          <w:lang w:val="en-US" w:eastAsia="en-US"/>
-        </w:rPr>
-        <w:t>[]   </w:t>
-      </w:r>
-      <w:proofErr w:type="gramEnd"/>
-      <w:r>
-        <w:rPr>
-          <w:rFonts w:ascii="Consolas" w:hAnsi="Consolas"/>
-          <w:color w:val="FFFFFF"/>
-          <w:sz w:val="20"/>
-          <w:szCs w:val="20"/>
-          <w:lang w:val="en-US" w:eastAsia="en-US"/>
-        </w:rPr>
-        <w:t>                </w:t>
+        <w:t> []                   </w:t>
       </w:r>
       <w:r>
         <w:rPr>
@@ -4475,7 +4309,6 @@
         </w:rPr>
         <w:t>coursePrereqs </w:t>
       </w:r>
-      <w:proofErr w:type="gramStart"/>
       <w:r>
         <w:rPr>
           <w:rFonts w:ascii="Consolas" w:hAnsi="Consolas"/>
@@ -4494,18 +4327,7 @@
           <w:szCs w:val="20"/>
           <w:lang w:val="en-US" w:eastAsia="en-US"/>
         </w:rPr>
-        <w:t>[</w:t>
-      </w:r>
-      <w:proofErr w:type="gramEnd"/>
-      <w:r>
-        <w:rPr>
-          <w:rFonts w:ascii="Consolas" w:hAnsi="Consolas"/>
-          <w:color w:val="FFFFFF"/>
-          <w:sz w:val="20"/>
-          <w:szCs w:val="20"/>
-          <w:lang w:val="en-US" w:eastAsia="en-US"/>
-        </w:rPr>
-        <w:t>]</w:t>
+        <w:t>[]</w:t>
       </w:r>
     </w:p>
     <w:p>
@@ -4577,7 +4399,6 @@
         </w:rPr>
         <w:t> </w:t>
       </w:r>
-      <w:proofErr w:type="gramStart"/>
       <w:r>
         <w:rPr>
           <w:rFonts w:ascii="Consolas" w:hAnsi="Consolas"/>
@@ -4598,7 +4419,6 @@
         </w:rPr>
         <w:t>(</w:t>
       </w:r>
-      <w:proofErr w:type="gramEnd"/>
       <w:r>
         <w:rPr>
           <w:rFonts w:ascii="Consolas" w:hAnsi="Consolas"/>
@@ -4664,7 +4484,6 @@
         </w:rPr>
         <w:t> </w:t>
       </w:r>
-      <w:proofErr w:type="gramStart"/>
       <w:r>
         <w:rPr>
           <w:rFonts w:ascii="Consolas" w:hAnsi="Consolas"/>
@@ -4685,7 +4504,6 @@
         </w:rPr>
         <w:t>(</w:t>
       </w:r>
-      <w:proofErr w:type="gramEnd"/>
       <w:r>
         <w:rPr>
           <w:rFonts w:ascii="Consolas" w:hAnsi="Consolas"/>
@@ -4851,7 +4669,6 @@
         </w:rPr>
         <w:t> </w:t>
       </w:r>
-      <w:proofErr w:type="gramStart"/>
       <w:r>
         <w:rPr>
           <w:rFonts w:ascii="Consolas" w:hAnsi="Consolas"/>
@@ -4872,7 +4689,6 @@
         </w:rPr>
         <w:t>(</w:t>
       </w:r>
-      <w:proofErr w:type="gramEnd"/>
       <w:r>
         <w:rPr>
           <w:rFonts w:ascii="Consolas" w:hAnsi="Consolas"/>
@@ -5051,9 +4867,8 @@
           <w:szCs w:val="20"/>
           <w:lang w:val="en-US" w:eastAsia="en-US"/>
         </w:rPr>
-        <w:t># Parsing </w:t>
-      </w:r>
-      <w:proofErr w:type="gramStart"/>
+        <w:t># Parsing input </w:t>
+      </w:r>
       <w:r>
         <w:rPr>
           <w:rFonts w:ascii="Consolas" w:hAnsi="Consolas"/>
@@ -5062,7 +4877,7 @@
           <w:szCs w:val="20"/>
           <w:lang w:val="en-US" w:eastAsia="en-US"/>
         </w:rPr>
-        <w:t>input </w:t>
+        <w:t> </w:t>
       </w:r>
       <w:r>
         <w:rPr>
@@ -5072,19 +4887,8 @@
           <w:szCs w:val="20"/>
           <w:lang w:val="en-US" w:eastAsia="en-US"/>
         </w:rPr>
-        <w:t> </w:t>
-      </w:r>
-      <w:r>
-        <w:rPr>
-          <w:rFonts w:ascii="Consolas" w:hAnsi="Consolas"/>
-          <w:color w:val="7CA668"/>
-          <w:sz w:val="20"/>
-          <w:szCs w:val="20"/>
-          <w:lang w:val="en-US" w:eastAsia="en-US"/>
-        </w:rPr>
         <w:t>(</w:t>
       </w:r>
-      <w:proofErr w:type="gramEnd"/>
       <w:r>
         <w:rPr>
           <w:rFonts w:ascii="Consolas" w:hAnsi="Consolas"/>
@@ -5213,29 +5017,7 @@
           <w:szCs w:val="20"/>
           <w:lang w:val="en-US" w:eastAsia="en-US"/>
         </w:rPr>
-        <w:t> </w:t>
-      </w:r>
-      <w:proofErr w:type="gramStart"/>
-      <w:r>
-        <w:rPr>
-          <w:rFonts w:ascii="Consolas" w:hAnsi="Consolas"/>
-          <w:color w:val="FFFFFF"/>
-          <w:sz w:val="20"/>
-          <w:szCs w:val="20"/>
-          <w:lang w:val="en-US" w:eastAsia="en-US"/>
-        </w:rPr>
-        <w:t>inputs.replace</w:t>
-      </w:r>
-      <w:proofErr w:type="gramEnd"/>
-      <w:r>
-        <w:rPr>
-          <w:rFonts w:ascii="Consolas" w:hAnsi="Consolas"/>
-          <w:color w:val="FFFFFF"/>
-          <w:sz w:val="20"/>
-          <w:szCs w:val="20"/>
-          <w:lang w:val="en-US" w:eastAsia="en-US"/>
-        </w:rPr>
-        <w:t>(</w:t>
+        <w:t> inputs.replace(</w:t>
       </w:r>
       <w:r>
         <w:rPr>
@@ -5320,29 +5102,7 @@
           <w:szCs w:val="20"/>
           <w:lang w:val="en-US" w:eastAsia="en-US"/>
         </w:rPr>
-        <w:t> </w:t>
-      </w:r>
-      <w:proofErr w:type="gramStart"/>
-      <w:r>
-        <w:rPr>
-          <w:rFonts w:ascii="Consolas" w:hAnsi="Consolas"/>
-          <w:color w:val="FFFFFF"/>
-          <w:sz w:val="20"/>
-          <w:szCs w:val="20"/>
-          <w:lang w:val="en-US" w:eastAsia="en-US"/>
-        </w:rPr>
-        <w:t>inputs.replace</w:t>
-      </w:r>
-      <w:proofErr w:type="gramEnd"/>
-      <w:r>
-        <w:rPr>
-          <w:rFonts w:ascii="Consolas" w:hAnsi="Consolas"/>
-          <w:color w:val="FFFFFF"/>
-          <w:sz w:val="20"/>
-          <w:szCs w:val="20"/>
-          <w:lang w:val="en-US" w:eastAsia="en-US"/>
-        </w:rPr>
-        <w:t>(</w:t>
+        <w:t> inputs.replace(</w:t>
       </w:r>
       <w:r>
         <w:rPr>
@@ -5427,29 +5187,7 @@
           <w:szCs w:val="20"/>
           <w:lang w:val="en-US" w:eastAsia="en-US"/>
         </w:rPr>
-        <w:t> </w:t>
-      </w:r>
-      <w:proofErr w:type="gramStart"/>
-      <w:r>
-        <w:rPr>
-          <w:rFonts w:ascii="Consolas" w:hAnsi="Consolas"/>
-          <w:color w:val="FFFFFF"/>
-          <w:sz w:val="20"/>
-          <w:szCs w:val="20"/>
-          <w:lang w:val="en-US" w:eastAsia="en-US"/>
-        </w:rPr>
-        <w:t>inputs.split</w:t>
-      </w:r>
-      <w:proofErr w:type="gramEnd"/>
-      <w:r>
-        <w:rPr>
-          <w:rFonts w:ascii="Consolas" w:hAnsi="Consolas"/>
-          <w:color w:val="FFFFFF"/>
-          <w:sz w:val="20"/>
-          <w:szCs w:val="20"/>
-          <w:lang w:val="en-US" w:eastAsia="en-US"/>
-        </w:rPr>
-        <w:t>(</w:t>
+        <w:t> inputs.split(</w:t>
       </w:r>
       <w:r>
         <w:rPr>
@@ -5514,20 +5252,8 @@
           <w:szCs w:val="20"/>
           <w:lang w:val="en-US" w:eastAsia="en-US"/>
         </w:rPr>
-        <w:t> </w:t>
-      </w:r>
-      <w:proofErr w:type="gramStart"/>
-      <w:r>
-        <w:rPr>
-          <w:rFonts w:ascii="Consolas" w:hAnsi="Consolas"/>
-          <w:color w:val="FFFFFF"/>
-          <w:sz w:val="20"/>
-          <w:szCs w:val="20"/>
-          <w:lang w:val="en-US" w:eastAsia="en-US"/>
-        </w:rPr>
-        <w:t>courseSpec[</w:t>
-      </w:r>
-      <w:proofErr w:type="gramEnd"/>
+        <w:t> courseSpec[</w:t>
+      </w:r>
       <w:r>
         <w:rPr>
           <w:rFonts w:ascii="Consolas" w:hAnsi="Consolas"/>
@@ -5718,7 +5444,6 @@
         </w:rPr>
         <w:t>  coursePrereq </w:t>
       </w:r>
-      <w:proofErr w:type="gramStart"/>
       <w:r>
         <w:rPr>
           <w:rFonts w:ascii="Consolas" w:hAnsi="Consolas"/>
@@ -5737,18 +5462,7 @@
           <w:szCs w:val="20"/>
           <w:lang w:val="en-US" w:eastAsia="en-US"/>
         </w:rPr>
-        <w:t>  courseSpec</w:t>
-      </w:r>
-      <w:proofErr w:type="gramEnd"/>
-      <w:r>
-        <w:rPr>
-          <w:rFonts w:ascii="Consolas" w:hAnsi="Consolas"/>
-          <w:color w:val="FFFFFF"/>
-          <w:sz w:val="20"/>
-          <w:szCs w:val="20"/>
-          <w:lang w:val="en-US" w:eastAsia="en-US"/>
-        </w:rPr>
-        <w:t>[</w:t>
+        <w:t>  courseSpec[</w:t>
       </w:r>
       <w:r>
         <w:rPr>
@@ -5883,29 +5597,7 @@
           <w:szCs w:val="20"/>
           <w:lang w:val="en-US" w:eastAsia="en-US"/>
         </w:rPr>
-        <w:t>    addEdge(</w:t>
-      </w:r>
-      <w:proofErr w:type="gramStart"/>
-      <w:r>
-        <w:rPr>
-          <w:rFonts w:ascii="Consolas" w:hAnsi="Consolas"/>
-          <w:color w:val="FFFFFF"/>
-          <w:sz w:val="20"/>
-          <w:szCs w:val="20"/>
-          <w:lang w:val="en-US" w:eastAsia="en-US"/>
-        </w:rPr>
-        <w:t>edge,courseId</w:t>
-      </w:r>
-      <w:proofErr w:type="gramEnd"/>
-      <w:r>
-        <w:rPr>
-          <w:rFonts w:ascii="Consolas" w:hAnsi="Consolas"/>
-          <w:color w:val="FFFFFF"/>
-          <w:sz w:val="20"/>
-          <w:szCs w:val="20"/>
-          <w:lang w:val="en-US" w:eastAsia="en-US"/>
-        </w:rPr>
-        <w:t>,course)</w:t>
+        <w:t>    addEdge(edge,courseId,course)</w:t>
       </w:r>
     </w:p>
     <w:p>
@@ -5930,29 +5622,7 @@
           <w:szCs w:val="20"/>
           <w:lang w:val="en-US" w:eastAsia="en-US"/>
         </w:rPr>
-        <w:t>    addEdge(</w:t>
-      </w:r>
-      <w:proofErr w:type="gramStart"/>
-      <w:r>
-        <w:rPr>
-          <w:rFonts w:ascii="Consolas" w:hAnsi="Consolas"/>
-          <w:color w:val="FFFFFF"/>
-          <w:sz w:val="20"/>
-          <w:szCs w:val="20"/>
-          <w:lang w:val="en-US" w:eastAsia="en-US"/>
-        </w:rPr>
-        <w:t>originaledge,courseId</w:t>
-      </w:r>
-      <w:proofErr w:type="gramEnd"/>
-      <w:r>
-        <w:rPr>
-          <w:rFonts w:ascii="Consolas" w:hAnsi="Consolas"/>
-          <w:color w:val="FFFFFF"/>
-          <w:sz w:val="20"/>
-          <w:szCs w:val="20"/>
-          <w:lang w:val="en-US" w:eastAsia="en-US"/>
-        </w:rPr>
-        <w:t>,course)</w:t>
+        <w:t>    addEdge(originaledge,courseId,course)</w:t>
       </w:r>
     </w:p>
     <w:p>
@@ -6102,29 +5772,7 @@
           <w:szCs w:val="20"/>
           <w:lang w:val="en-US" w:eastAsia="en-US"/>
         </w:rPr>
-        <w:t> </w:t>
-      </w:r>
-      <w:proofErr w:type="gramStart"/>
-      <w:r>
-        <w:rPr>
-          <w:rFonts w:ascii="Consolas" w:hAnsi="Consolas"/>
-          <w:color w:val="FFFFFF"/>
-          <w:sz w:val="20"/>
-          <w:szCs w:val="20"/>
-          <w:lang w:val="en-US" w:eastAsia="en-US"/>
-        </w:rPr>
-        <w:t>matkul.replace</w:t>
-      </w:r>
-      <w:proofErr w:type="gramEnd"/>
-      <w:r>
-        <w:rPr>
-          <w:rFonts w:ascii="Consolas" w:hAnsi="Consolas"/>
-          <w:color w:val="FFFFFF"/>
-          <w:sz w:val="20"/>
-          <w:szCs w:val="20"/>
-          <w:lang w:val="en-US" w:eastAsia="en-US"/>
-        </w:rPr>
-        <w:t>(</w:t>
+        <w:t> matkul.replace(</w:t>
       </w:r>
       <w:r>
         <w:rPr>
@@ -6229,29 +5877,7 @@
           <w:szCs w:val="20"/>
           <w:lang w:val="en-US" w:eastAsia="en-US"/>
         </w:rPr>
-        <w:t> </w:t>
-      </w:r>
-      <w:proofErr w:type="gramStart"/>
-      <w:r>
-        <w:rPr>
-          <w:rFonts w:ascii="Consolas" w:hAnsi="Consolas"/>
-          <w:color w:val="FFFFFF"/>
-          <w:sz w:val="20"/>
-          <w:szCs w:val="20"/>
-          <w:lang w:val="en-US" w:eastAsia="en-US"/>
-        </w:rPr>
-        <w:t>matkul.split</w:t>
-      </w:r>
-      <w:proofErr w:type="gramEnd"/>
-      <w:r>
-        <w:rPr>
-          <w:rFonts w:ascii="Consolas" w:hAnsi="Consolas"/>
-          <w:color w:val="FFFFFF"/>
-          <w:sz w:val="20"/>
-          <w:szCs w:val="20"/>
-          <w:lang w:val="en-US" w:eastAsia="en-US"/>
-        </w:rPr>
-        <w:t>(</w:t>
+        <w:t> matkul.split(</w:t>
       </w:r>
       <w:r>
         <w:rPr>
@@ -6296,29 +5922,7 @@
           <w:szCs w:val="20"/>
           <w:lang w:val="en-US" w:eastAsia="en-US"/>
         </w:rPr>
-        <w:t>  addEdge(</w:t>
-      </w:r>
-      <w:proofErr w:type="gramStart"/>
-      <w:r>
-        <w:rPr>
-          <w:rFonts w:ascii="Consolas" w:hAnsi="Consolas"/>
-          <w:color w:val="FFFFFF"/>
-          <w:sz w:val="20"/>
-          <w:szCs w:val="20"/>
-          <w:lang w:val="en-US" w:eastAsia="en-US"/>
-        </w:rPr>
-        <w:t>listOfMatkul,infoMatkul</w:t>
-      </w:r>
-      <w:proofErr w:type="gramEnd"/>
-      <w:r>
-        <w:rPr>
-          <w:rFonts w:ascii="Consolas" w:hAnsi="Consolas"/>
-          <w:color w:val="FFFFFF"/>
-          <w:sz w:val="20"/>
-          <w:szCs w:val="20"/>
-          <w:lang w:val="en-US" w:eastAsia="en-US"/>
-        </w:rPr>
-        <w:t>[</w:t>
+        <w:t>  addEdge(listOfMatkul,infoMatkul[</w:t>
       </w:r>
       <w:r>
         <w:rPr>
@@ -6533,29 +6137,7 @@
           <w:szCs w:val="20"/>
           <w:lang w:val="en-US" w:eastAsia="en-US"/>
         </w:rPr>
-        <w:t># Base </w:t>
-      </w:r>
-      <w:proofErr w:type="gramStart"/>
-      <w:r>
-        <w:rPr>
-          <w:rFonts w:ascii="Consolas" w:hAnsi="Consolas"/>
-          <w:color w:val="7CA668"/>
-          <w:sz w:val="20"/>
-          <w:szCs w:val="20"/>
-          <w:lang w:val="en-US" w:eastAsia="en-US"/>
-        </w:rPr>
-        <w:t>case :</w:t>
-      </w:r>
-      <w:proofErr w:type="gramEnd"/>
-      <w:r>
-        <w:rPr>
-          <w:rFonts w:ascii="Consolas" w:hAnsi="Consolas"/>
-          <w:color w:val="7CA668"/>
-          <w:sz w:val="20"/>
-          <w:szCs w:val="20"/>
-          <w:lang w:val="en-US" w:eastAsia="en-US"/>
-        </w:rPr>
-        <w:t> Semua node sudah dikunjungi</w:t>
+        <w:t># Base case : Semua node sudah dikunjungi</w:t>
       </w:r>
     </w:p>
     <w:p>
@@ -6677,7 +6259,6 @@
         </w:rPr>
         <w:t>    </w:t>
       </w:r>
-      <w:proofErr w:type="gramStart"/>
       <w:r>
         <w:rPr>
           <w:rFonts w:ascii="Consolas" w:hAnsi="Consolas"/>
@@ -6698,7 +6279,6 @@
         </w:rPr>
         <w:t>(</w:t>
       </w:r>
-      <w:proofErr w:type="gramEnd"/>
       <w:r>
         <w:rPr>
           <w:rFonts w:ascii="Consolas" w:hAnsi="Consolas"/>
@@ -6789,7 +6369,6 @@
         </w:rPr>
         <w:t>    </w:t>
       </w:r>
-      <w:proofErr w:type="gramStart"/>
       <w:r>
         <w:rPr>
           <w:rFonts w:ascii="Consolas" w:hAnsi="Consolas"/>
@@ -6810,7 +6389,6 @@
         </w:rPr>
         <w:t>(</w:t>
       </w:r>
-      <w:proofErr w:type="gramEnd"/>
       <w:r>
         <w:rPr>
           <w:rFonts w:ascii="Consolas" w:hAnsi="Consolas"/>
@@ -6984,20 +6562,8 @@
           <w:szCs w:val="20"/>
           <w:lang w:val="en-US" w:eastAsia="en-US"/>
         </w:rPr>
-        <w:t>    </w:t>
-      </w:r>
-      <w:proofErr w:type="gramStart"/>
-      <w:r>
-        <w:rPr>
-          <w:rFonts w:ascii="Consolas" w:hAnsi="Consolas"/>
-          <w:color w:val="FFFFFF"/>
-          <w:sz w:val="20"/>
-          <w:szCs w:val="20"/>
-          <w:lang w:val="en-US" w:eastAsia="en-US"/>
-        </w:rPr>
-        <w:t>sleep(</w:t>
-      </w:r>
-      <w:proofErr w:type="gramEnd"/>
+        <w:t>    sleep(</w:t>
+      </w:r>
       <w:r>
         <w:rPr>
           <w:rFonts w:ascii="Consolas" w:hAnsi="Consolas"/>
@@ -7051,29 +6617,7 @@
           <w:szCs w:val="20"/>
           <w:lang w:val="en-US" w:eastAsia="en-US"/>
         </w:rPr>
-        <w:t># </w:t>
-      </w:r>
-      <w:proofErr w:type="gramStart"/>
-      <w:r>
-        <w:rPr>
-          <w:rFonts w:ascii="Consolas" w:hAnsi="Consolas"/>
-          <w:color w:val="7CA668"/>
-          <w:sz w:val="20"/>
-          <w:szCs w:val="20"/>
-          <w:lang w:val="en-US" w:eastAsia="en-US"/>
-        </w:rPr>
-        <w:t>Decrease :</w:t>
-      </w:r>
-      <w:proofErr w:type="gramEnd"/>
-      <w:r>
-        <w:rPr>
-          <w:rFonts w:ascii="Consolas" w:hAnsi="Consolas"/>
-          <w:color w:val="7CA668"/>
-          <w:sz w:val="20"/>
-          <w:szCs w:val="20"/>
-          <w:lang w:val="en-US" w:eastAsia="en-US"/>
-        </w:rPr>
-        <w:t> Ambil satu node(matkul) yang semua prequisisite nya sudah terpenuhi </w:t>
+        <w:t># Decrease : Ambil satu node(matkul) yang semua prequisisite nya sudah terpenuhi </w:t>
       </w:r>
     </w:p>
     <w:p>
@@ -7153,29 +6697,7 @@
           <w:szCs w:val="20"/>
           <w:lang w:val="en-US" w:eastAsia="en-US"/>
         </w:rPr>
-        <w:t> </w:t>
-      </w:r>
-      <w:proofErr w:type="gramStart"/>
-      <w:r>
-        <w:rPr>
-          <w:rFonts w:ascii="Consolas" w:hAnsi="Consolas"/>
-          <w:color w:val="FFFFFF"/>
-          <w:sz w:val="20"/>
-          <w:szCs w:val="20"/>
-          <w:lang w:val="en-US" w:eastAsia="en-US"/>
-        </w:rPr>
-        <w:t>findZeroPrereqCourse(</w:t>
-      </w:r>
-      <w:proofErr w:type="gramEnd"/>
-      <w:r>
-        <w:rPr>
-          <w:rFonts w:ascii="Consolas" w:hAnsi="Consolas"/>
-          <w:color w:val="FFFFFF"/>
-          <w:sz w:val="20"/>
-          <w:szCs w:val="20"/>
-          <w:lang w:val="en-US" w:eastAsia="en-US"/>
-        </w:rPr>
-        <w:t>)</w:t>
+        <w:t> findZeroPrereqCourse()</w:t>
       </w:r>
     </w:p>
     <w:p>
@@ -7287,7 +6809,6 @@
         </w:rPr>
         <w:t xml:space="preserve">      </w:t>
       </w:r>
-      <w:proofErr w:type="gramStart"/>
       <w:r>
         <w:rPr>
           <w:rFonts w:ascii="Consolas" w:hAnsi="Consolas"/>
@@ -7308,7 +6829,6 @@
         </w:rPr>
         <w:t>(</w:t>
       </w:r>
-      <w:proofErr w:type="gramEnd"/>
       <w:r>
         <w:rPr>
           <w:rFonts w:ascii="Consolas" w:hAnsi="Consolas"/>
@@ -7354,7 +6874,6 @@
         </w:rPr>
         <w:t>      </w:t>
       </w:r>
-      <w:proofErr w:type="gramStart"/>
       <w:r>
         <w:rPr>
           <w:rFonts w:ascii="Consolas" w:hAnsi="Consolas"/>
@@ -7375,7 +6894,6 @@
         </w:rPr>
         <w:t>(</w:t>
       </w:r>
-      <w:proofErr w:type="gramEnd"/>
       <w:r>
         <w:rPr>
           <w:rFonts w:ascii="Consolas" w:hAnsi="Consolas"/>
@@ -7421,7 +6939,6 @@
         </w:rPr>
         <w:t>      </w:t>
       </w:r>
-      <w:proofErr w:type="gramStart"/>
       <w:r>
         <w:rPr>
           <w:rFonts w:ascii="Consolas" w:hAnsi="Consolas"/>
@@ -7432,7 +6949,6 @@
         </w:rPr>
         <w:t>sleep(</w:t>
       </w:r>
-      <w:proofErr w:type="gramEnd"/>
       <w:r>
         <w:rPr>
           <w:rFonts w:ascii="Consolas" w:hAnsi="Consolas"/>
@@ -7488,7 +7004,6 @@
         </w:rPr>
         <w:t>   </w:t>
       </w:r>
-      <w:proofErr w:type="gramStart"/>
       <w:r>
         <w:rPr>
           <w:rFonts w:ascii="Consolas" w:hAnsi="Consolas"/>
@@ -7507,18 +7022,7 @@
           <w:szCs w:val="21"/>
           <w:lang w:val="en-US" w:eastAsia="en-US"/>
         </w:rPr>
-        <w:t>(</w:t>
-      </w:r>
-      <w:proofErr w:type="gramEnd"/>
-      <w:r>
-        <w:rPr>
-          <w:rFonts w:ascii="Consolas" w:hAnsi="Consolas"/>
-          <w:color w:val="FFFFFF"/>
-          <w:sz w:val="21"/>
-          <w:szCs w:val="21"/>
-          <w:lang w:val="en-US" w:eastAsia="en-US"/>
-        </w:rPr>
-        <w:t>)</w:t>
+        <w:t>()</w:t>
       </w:r>
     </w:p>
     <w:p>
@@ -8079,29 +7583,7 @@
           <w:szCs w:val="20"/>
           <w:lang w:val="en-US" w:eastAsia="en-US"/>
         </w:rPr>
-        <w:t># Hilangkan </w:t>
-      </w:r>
-      <w:proofErr w:type="gramStart"/>
-      <w:r>
-        <w:rPr>
-          <w:rFonts w:ascii="Consolas" w:hAnsi="Consolas"/>
-          <w:color w:val="7CA668"/>
-          <w:sz w:val="20"/>
-          <w:szCs w:val="20"/>
-          <w:lang w:val="en-US" w:eastAsia="en-US"/>
-        </w:rPr>
-        <w:t>edge(</w:t>
-      </w:r>
-      <w:proofErr w:type="gramEnd"/>
-      <w:r>
-        <w:rPr>
-          <w:rFonts w:ascii="Consolas" w:hAnsi="Consolas"/>
-          <w:color w:val="7CA668"/>
-          <w:sz w:val="20"/>
-          <w:szCs w:val="20"/>
-          <w:lang w:val="en-US" w:eastAsia="en-US"/>
-        </w:rPr>
-        <w:t>hubungan prequisisite) dari node(matkul) yang terhubung dengan node yang baru saja dikunjungi</w:t>
+        <w:t># Hilangkan edge(hubungan prequisisite) dari node(matkul) yang terhubung dengan node yang baru saja dikunjungi</w:t>
       </w:r>
     </w:p>
     <w:p>
@@ -8126,29 +7608,7 @@
           <w:szCs w:val="20"/>
           <w:lang w:val="en-US" w:eastAsia="en-US"/>
         </w:rPr>
-        <w:t>          edge[course</w:t>
-      </w:r>
-      <w:proofErr w:type="gramStart"/>
-      <w:r>
-        <w:rPr>
-          <w:rFonts w:ascii="Consolas" w:hAnsi="Consolas"/>
-          <w:color w:val="FFFFFF"/>
-          <w:sz w:val="20"/>
-          <w:szCs w:val="20"/>
-          <w:lang w:val="en-US" w:eastAsia="en-US"/>
-        </w:rPr>
-        <w:t>].pop</w:t>
-      </w:r>
-      <w:proofErr w:type="gramEnd"/>
-      <w:r>
-        <w:rPr>
-          <w:rFonts w:ascii="Consolas" w:hAnsi="Consolas"/>
-          <w:color w:val="FFFFFF"/>
-          <w:sz w:val="20"/>
-          <w:szCs w:val="20"/>
-          <w:lang w:val="en-US" w:eastAsia="en-US"/>
-        </w:rPr>
-        <w:t>((edge[course].index(prereq)))</w:t>
+        <w:t>          edge[course].pop((edge[course].index(prereq)))</w:t>
       </w:r>
     </w:p>
     <w:p>
@@ -8183,29 +7643,7 @@
           <w:szCs w:val="20"/>
           <w:lang w:val="en-US" w:eastAsia="en-US"/>
         </w:rPr>
-        <w:t># </w:t>
-      </w:r>
-      <w:proofErr w:type="gramStart"/>
-      <w:r>
-        <w:rPr>
-          <w:rFonts w:ascii="Consolas" w:hAnsi="Consolas"/>
-          <w:color w:val="7CA668"/>
-          <w:sz w:val="20"/>
-          <w:szCs w:val="20"/>
-          <w:lang w:val="en-US" w:eastAsia="en-US"/>
-        </w:rPr>
-        <w:t>Conquer :</w:t>
-      </w:r>
-      <w:proofErr w:type="gramEnd"/>
-      <w:r>
-        <w:rPr>
-          <w:rFonts w:ascii="Consolas" w:hAnsi="Consolas"/>
-          <w:color w:val="7CA668"/>
-          <w:sz w:val="20"/>
-          <w:szCs w:val="20"/>
-          <w:lang w:val="en-US" w:eastAsia="en-US"/>
-        </w:rPr>
-        <w:t> Secara rekursif, selesaikan hingga semua node dikunjungi</w:t>
+        <w:t># Conquer : Secara rekursif, selesaikan hingga semua node dikunjungi</w:t>
       </w:r>
     </w:p>
     <w:p>
@@ -8492,7 +7930,6 @@
         </w:rPr>
         <w:t>  </w:t>
       </w:r>
-      <w:proofErr w:type="gramStart"/>
       <w:r>
         <w:rPr>
           <w:rFonts w:ascii="Consolas" w:hAnsi="Consolas"/>
@@ -8513,7 +7950,6 @@
         </w:rPr>
         <w:t>(</w:t>
       </w:r>
-      <w:proofErr w:type="gramEnd"/>
       <w:r>
         <w:rPr>
           <w:rFonts w:ascii="Consolas" w:hAnsi="Consolas"/>
@@ -8729,7 +8165,6 @@
         </w:rPr>
         <w:t>  </w:t>
       </w:r>
-      <w:proofErr w:type="gramStart"/>
       <w:r>
         <w:rPr>
           <w:rFonts w:ascii="Consolas" w:hAnsi="Consolas"/>
@@ -8750,7 +8185,6 @@
         </w:rPr>
         <w:t>(</w:t>
       </w:r>
-      <w:proofErr w:type="gramEnd"/>
       <w:r>
         <w:rPr>
           <w:rFonts w:ascii="Consolas" w:hAnsi="Consolas"/>
@@ -8999,18 +8433,7 @@
           <w:szCs w:val="20"/>
           <w:lang w:val="en-US" w:eastAsia="en-US"/>
         </w:rPr>
-        <w:t>(semValue[uniqueCourseId.index(course</w:t>
-      </w:r>
-      <w:proofErr w:type="gramStart"/>
-      <w:r>
-        <w:rPr>
-          <w:rFonts w:ascii="Consolas" w:hAnsi="Consolas"/>
-          <w:color w:val="FFFFFF"/>
-          <w:sz w:val="20"/>
-          <w:szCs w:val="20"/>
-          <w:lang w:val="en-US" w:eastAsia="en-US"/>
-        </w:rPr>
-        <w:t>)]</w:t>
+        <w:t>(semValue[uniqueCourseId.index(course)]</w:t>
       </w:r>
       <w:r>
         <w:rPr>
@@ -9020,18 +8443,7 @@
           <w:szCs w:val="20"/>
           <w:lang w:val="en-US" w:eastAsia="en-US"/>
         </w:rPr>
-        <w:t>=</w:t>
-      </w:r>
-      <w:proofErr w:type="gramEnd"/>
-      <w:r>
-        <w:rPr>
-          <w:rFonts w:ascii="Consolas" w:hAnsi="Consolas"/>
-          <w:color w:val="D4D4D4"/>
-          <w:sz w:val="20"/>
-          <w:szCs w:val="20"/>
-          <w:lang w:val="en-US" w:eastAsia="en-US"/>
-        </w:rPr>
-        <w:t>=</w:t>
+        <w:t>==</w:t>
       </w:r>
       <w:r>
         <w:rPr>
@@ -9303,7 +8715,6 @@
         </w:rPr>
         <w:t>      </w:t>
       </w:r>
-      <w:proofErr w:type="gramStart"/>
       <w:r>
         <w:rPr>
           <w:rFonts w:ascii="Consolas" w:hAnsi="Consolas"/>
@@ -9324,7 +8735,6 @@
         </w:rPr>
         <w:t> :</w:t>
       </w:r>
-      <w:proofErr w:type="gramEnd"/>
     </w:p>
     <w:p>
       <w:pPr>
@@ -9350,7 +8760,6 @@
         </w:rPr>
         <w:t>        </w:t>
       </w:r>
-      <w:proofErr w:type="gramStart"/>
       <w:r>
         <w:rPr>
           <w:rFonts w:ascii="Consolas" w:hAnsi="Consolas"/>
@@ -9371,7 +8780,6 @@
         </w:rPr>
         <w:t>(</w:t>
       </w:r>
-      <w:proofErr w:type="gramEnd"/>
       <w:r>
         <w:rPr>
           <w:rFonts w:ascii="Consolas" w:hAnsi="Consolas"/>
@@ -9562,7 +8970,6 @@
         </w:rPr>
         <w:t>  </w:t>
       </w:r>
-      <w:proofErr w:type="gramStart"/>
       <w:r>
         <w:rPr>
           <w:rFonts w:ascii="Consolas" w:hAnsi="Consolas"/>
@@ -9583,7 +8990,6 @@
         </w:rPr>
         <w:t>(</w:t>
       </w:r>
-      <w:proofErr w:type="gramEnd"/>
       <w:r>
         <w:rPr>
           <w:rFonts w:ascii="Consolas" w:hAnsi="Consolas"/>
@@ -12098,7 +11504,15 @@
               <w:rPr>
                 <w:szCs w:val="24"/>
               </w:rPr>
-              <w:t>Wisuda, Par, Logkom, TA.</w:t>
+              <w:t>Wisuda, PAR</w:t>
+            </w:r>
+            <w:bookmarkStart w:id="0" w:name="_GoBack"/>
+            <w:bookmarkEnd w:id="0"/>
+            <w:r>
+              <w:rPr>
+                <w:szCs w:val="24"/>
+              </w:rPr>
+              <w:t>, Logkom, TA.</w:t>
             </w:r>
           </w:p>
           <w:p>
@@ -12793,13 +12207,7 @@
               <w:rPr>
                 <w:szCs w:val="24"/>
               </w:rPr>
-              <w:t xml:space="preserve">ini dibuat sedemikian hingga </w:t>
-            </w:r>
-            <w:r>
-              <w:rPr>
-                <w:szCs w:val="24"/>
-              </w:rPr>
-              <w:t xml:space="preserve">lebih rumit bentuk graf nya daripada 4 </w:t>
+              <w:t xml:space="preserve">ini dibuat sedemikian hingga lebih rumit bentuk graf nya daripada 4 </w:t>
             </w:r>
             <w:r>
               <w:rPr>
@@ -12873,13 +12281,7 @@
               <w:rPr>
                 <w:szCs w:val="24"/>
               </w:rPr>
-              <w:t>-an program saja</w:t>
-            </w:r>
-            <w:r>
-              <w:rPr>
-                <w:szCs w:val="24"/>
-              </w:rPr>
-              <w:t>.</w:t>
+              <w:t>-an program saja.</w:t>
             </w:r>
           </w:p>
         </w:tc>
@@ -13438,19 +12840,7 @@
               <w:rPr>
                 <w:szCs w:val="24"/>
               </w:rPr>
-              <w:t xml:space="preserve">ini dibuat sedemikian hingga lebih rumit bentuk graf nya </w:t>
-            </w:r>
-            <w:r>
-              <w:rPr>
-                <w:szCs w:val="24"/>
-              </w:rPr>
-              <w:t>daripada 5</w:t>
-            </w:r>
-            <w:r>
-              <w:rPr>
-                <w:szCs w:val="24"/>
-              </w:rPr>
-              <w:t xml:space="preserve"> </w:t>
+              <w:t xml:space="preserve">ini dibuat sedemikian hingga lebih rumit bentuk graf nya daripada 5 </w:t>
             </w:r>
             <w:r>
               <w:rPr>
@@ -13894,19 +13284,7 @@
               <w:rPr>
                 <w:szCs w:val="24"/>
               </w:rPr>
-              <w:t xml:space="preserve">ini dibuat sedemikian hingga </w:t>
-            </w:r>
-            <w:r>
-              <w:rPr>
-                <w:szCs w:val="24"/>
-              </w:rPr>
-              <w:t>terdapat siklus sehingga graf bukannlah graf DAG</w:t>
-            </w:r>
-            <w:r>
-              <w:rPr>
-                <w:szCs w:val="24"/>
-              </w:rPr>
-              <w:t>.</w:t>
+              <w:t>ini dibuat sedemikian hingga terdapat siklus sehingga graf bukannlah graf DAG.</w:t>
             </w:r>
           </w:p>
           <w:p>
@@ -15359,15 +14737,7 @@
           <w:rPr>
             <w:rStyle w:val="Hyperlink"/>
           </w:rPr>
-          <w:t>https://drive.google.com/drive/folders/1dn29tP</w:t>
-        </w:r>
-        <w:bookmarkStart w:id="0" w:name="_GoBack"/>
-        <w:bookmarkEnd w:id="0"/>
-        <w:r>
-          <w:rPr>
-            <w:rStyle w:val="Hyperlink"/>
-          </w:rPr>
-          <w:t>tcQHrIrWUzwtST9DKmIBUx8bwk?usp=sharing</w:t>
+          <w:t>https://drive.google.com/drive/folders/1dn29tPtcQHrIrWUzwtST9DKmIBUx8bwk?usp=sharing</w:t>
         </w:r>
       </w:hyperlink>
     </w:p>
@@ -15658,7 +15028,7 @@
         <w:sz w:val="20"/>
         <w:szCs w:val="20"/>
       </w:rPr>
-      <w:t>14</w:t>
+      <w:t>9</w:t>
     </w:r>
     <w:r>
       <w:rPr>
@@ -21215,6 +20585,7 @@
   <w:style w:type="character" w:default="1" w:styleId="DefaultParagraphFont">
     <w:name w:val="Default Paragraph Font"/>
     <w:uiPriority w:val="1"/>
+    <w:semiHidden/>
     <w:unhideWhenUsed/>
   </w:style>
   <w:style w:type="table" w:default="1" w:styleId="TableNormal">
@@ -22121,15 +21492,6 @@
 </file>
 
 <file path=customXml/item1.xml><?xml version="1.0" encoding="utf-8"?>
-<?mso-contentType ?>
-<FormTemplates xmlns="http://schemas.microsoft.com/sharepoint/v3/contenttype/forms">
-  <Display>DocumentLibraryForm</Display>
-  <Edit>DocumentLibraryForm</Edit>
-  <New>DocumentLibraryForm</New>
-</FormTemplates>
-</file>
-
-<file path=customXml/item2.xml><?xml version="1.0" encoding="utf-8"?>
 <ct:contentTypeSchema xmlns:ct="http://schemas.microsoft.com/office/2006/metadata/contentType" xmlns:ma="http://schemas.microsoft.com/office/2006/metadata/properties/metaAttributes" ct:_="" ma:_="" ma:contentTypeName="Document" ma:contentTypeID="0x0101003AC94DE6D408CE40A2987D136A785C44" ma:contentTypeVersion="4" ma:contentTypeDescription="Create a new document." ma:contentTypeScope="" ma:versionID="28d422017b41eb4d9821bed8ac60575c">
   <xsd:schema xmlns:xsd="http://www.w3.org/2001/XMLSchema" xmlns:xs="http://www.w3.org/2001/XMLSchema" xmlns:p="http://schemas.microsoft.com/office/2006/metadata/properties" xmlns:ns3="cf2c83f9-748f-4e76-99b8-14e92b71f8bc" targetNamespace="http://schemas.microsoft.com/office/2006/metadata/properties" ma:root="true" ma:fieldsID="f4b9ca24c95adde499fda18694d1a410" ns3:_="">
     <xsd:import namespace="cf2c83f9-748f-4e76-99b8-14e92b71f8bc"/>
@@ -22275,6 +21637,15 @@
 </ct:contentTypeSchema>
 </file>
 
+<file path=customXml/item2.xml><?xml version="1.0" encoding="utf-8"?>
+<?mso-contentType ?>
+<FormTemplates xmlns="http://schemas.microsoft.com/sharepoint/v3/contenttype/forms">
+  <Display>DocumentLibraryForm</Display>
+  <Edit>DocumentLibraryForm</Edit>
+  <New>DocumentLibraryForm</New>
+</FormTemplates>
+</file>
+
 <file path=customXml/item3.xml><?xml version="1.0" encoding="utf-8"?>
 <p:properties xmlns:p="http://schemas.microsoft.com/office/2006/metadata/properties" xmlns:xsi="http://www.w3.org/2001/XMLSchema-instance" xmlns:pc="http://schemas.microsoft.com/office/infopath/2007/PartnerControls">
   <documentManagement/>
@@ -22286,14 +21657,6 @@
 </file>
 
 <file path=customXml/itemProps1.xml><?xml version="1.0" encoding="utf-8"?>
-<ds:datastoreItem xmlns:ds="http://schemas.openxmlformats.org/officeDocument/2006/customXml" ds:itemID="{BD216AF9-497F-4377-83C3-ACBC68A55115}">
-  <ds:schemaRefs>
-    <ds:schemaRef ds:uri="http://schemas.microsoft.com/sharepoint/v3/contenttype/forms"/>
-  </ds:schemaRefs>
-</ds:datastoreItem>
-</file>
-
-<file path=customXml/itemProps2.xml><?xml version="1.0" encoding="utf-8"?>
 <ds:datastoreItem xmlns:ds="http://schemas.openxmlformats.org/officeDocument/2006/customXml" ds:itemID="{9BEF6D49-FFAD-4904-AC8E-4FF42603D0C1}">
   <ds:schemaRefs>
     <ds:schemaRef ds:uri="http://schemas.microsoft.com/office/2006/metadata/contentType"/>
@@ -22311,6 +21674,14 @@
 </ds:datastoreItem>
 </file>
 
+<file path=customXml/itemProps2.xml><?xml version="1.0" encoding="utf-8"?>
+<ds:datastoreItem xmlns:ds="http://schemas.openxmlformats.org/officeDocument/2006/customXml" ds:itemID="{BD216AF9-497F-4377-83C3-ACBC68A55115}">
+  <ds:schemaRefs>
+    <ds:schemaRef ds:uri="http://schemas.microsoft.com/sharepoint/v3/contenttype/forms"/>
+  </ds:schemaRefs>
+</ds:datastoreItem>
+</file>
+
 <file path=customXml/itemProps3.xml><?xml version="1.0" encoding="utf-8"?>
 <ds:datastoreItem xmlns:ds="http://schemas.openxmlformats.org/officeDocument/2006/customXml" ds:itemID="{D7F4C0AD-FE2B-46FC-A86B-888CE1B3D1EE}">
   <ds:schemaRefs>
@@ -22321,7 +21692,7 @@
 </file>
 
 <file path=customXml/itemProps4.xml><?xml version="1.0" encoding="utf-8"?>
-<ds:datastoreItem xmlns:ds="http://schemas.openxmlformats.org/officeDocument/2006/customXml" ds:itemID="{05FAAD99-90D9-4D5F-85F3-5ABA2AFFB6BE}">
+<ds:datastoreItem xmlns:ds="http://schemas.openxmlformats.org/officeDocument/2006/customXml" ds:itemID="{745AC6AD-17A7-48C9-A15A-B9B38BE225B7}">
   <ds:schemaRefs>
     <ds:schemaRef ds:uri="http://schemas.openxmlformats.org/officeDocument/2006/bibliography"/>
   </ds:schemaRefs>

</xml_diff>